<commit_message>
Update the docx template with {} HXG
</commit_message>
<xml_diff>
--- a/demo/doc-template.docx
+++ b/demo/doc-template.docx
@@ -53,17 +53,57 @@
                 <w:szCs w:val="22"/>
                 <w:lang w:val="de-DE"/>
               </w:rPr>
+              <w:t>{</w:t>
+            </w:r>
+            <w:r>
+              <w:rPr>
+                <w:rFonts w:ascii="Trebuchet MS" w:eastAsia="Trebuchet MS" w:hAnsi="Trebuchet MS"/>
+                <w:sz w:val="22"/>
+                <w:szCs w:val="22"/>
+                <w:lang w:val="de-DE"/>
+              </w:rPr>
               <w:t>address</w:t>
+            </w:r>
+            <w:r>
+              <w:rPr>
+                <w:rFonts w:ascii="Trebuchet MS" w:eastAsia="Trebuchet MS" w:hAnsi="Trebuchet MS"/>
+                <w:sz w:val="22"/>
+                <w:szCs w:val="22"/>
+                <w:lang w:val="de-DE"/>
+              </w:rPr>
+              <w:t>}</w:t>
             </w:r>
           </w:p>
           <w:p>
             <w:r>
+              <w:rPr>
+                <w:rFonts w:ascii="Georgia" w:eastAsia="Georgia" w:hAnsi="Georgia" w:cs="Georgia"/>
+                <w:sz w:val="18"/>
+                <w:szCs w:val="18"/>
+              </w:rPr>
+              <w:t>{</w:t>
+            </w:r>
+            <w:r>
               <w:t>phone</w:t>
+            </w:r>
+            <w:r>
+              <w:t>}</w:t>
             </w:r>
           </w:p>
           <w:p>
             <w:r>
+              <w:rPr>
+                <w:rFonts w:ascii="Georgia" w:eastAsia="Georgia" w:hAnsi="Georgia" w:cs="Georgia"/>
+                <w:sz w:val="18"/>
+                <w:szCs w:val="18"/>
+              </w:rPr>
+              <w:t>{</w:t>
+            </w:r>
+            <w:r>
               <w:t>skype</w:t>
+            </w:r>
+            <w:r>
+              <w:t>}</w:t>
             </w:r>
           </w:p>
           <w:p>
@@ -73,7 +113,18 @@
               </w:rPr>
             </w:pPr>
             <w:r>
+              <w:rPr>
+                <w:rFonts w:ascii="Georgia" w:eastAsia="Georgia" w:hAnsi="Georgia" w:cs="Georgia"/>
+                <w:sz w:val="18"/>
+                <w:szCs w:val="18"/>
+              </w:rPr>
+              <w:t>{</w:t>
+            </w:r>
+            <w:r>
               <w:t>email</w:t>
+            </w:r>
+            <w:r>
+              <w:t>}</w:t>
             </w:r>
           </w:p>
         </w:tc>
@@ -103,7 +154,25 @@
                 <w:sz w:val="48"/>
                 <w:szCs w:val="48"/>
               </w:rPr>
+              <w:t>{</w:t>
+            </w:r>
+            <w:r>
+              <w:rPr>
+                <w:rFonts w:ascii="Trebuchet MS" w:eastAsia="Trebuchet MS" w:hAnsi="Trebuchet MS"/>
+                <w:b/>
+                <w:sz w:val="48"/>
+                <w:szCs w:val="48"/>
+              </w:rPr>
               <w:t>Name</w:t>
+            </w:r>
+            <w:r>
+              <w:rPr>
+                <w:rFonts w:ascii="Trebuchet MS" w:eastAsia="Trebuchet MS" w:hAnsi="Trebuchet MS"/>
+                <w:b/>
+                <w:sz w:val="48"/>
+                <w:szCs w:val="48"/>
+              </w:rPr>
+              <w:t>}</w:t>
             </w:r>
           </w:p>
         </w:tc>
@@ -122,7 +191,13 @@
               <w:jc w:val="right"/>
             </w:pPr>
             <w:r>
+              <w:t>{</w:t>
+            </w:r>
+            <w:r>
               <w:t>url1</w:t>
+            </w:r>
+            <w:r>
+              <w:t>}</w:t>
             </w:r>
           </w:p>
           <w:p>
@@ -130,7 +205,13 @@
               <w:jc w:val="right"/>
             </w:pPr>
             <w:r>
+              <w:t>{</w:t>
+            </w:r>
+            <w:r>
               <w:t>url2</w:t>
+            </w:r>
+            <w:r>
+              <w:t>}</w:t>
             </w:r>
           </w:p>
           <w:p>
@@ -138,7 +219,13 @@
               <w:jc w:val="right"/>
             </w:pPr>
             <w:r>
+              <w:t>{</w:t>
+            </w:r>
+            <w:r>
               <w:t>url3</w:t>
+            </w:r>
+            <w:r>
+              <w:t>}</w:t>
             </w:r>
           </w:p>
           <w:p>
@@ -149,7 +236,13 @@
               </w:rPr>
             </w:pPr>
             <w:r>
+              <w:t>{</w:t>
+            </w:r>
+            <w:r>
               <w:t>url4</w:t>
+            </w:r>
+            <w:r>
+              <w:t>}</w:t>
             </w:r>
           </w:p>
         </w:tc>
@@ -211,6 +304,14 @@
           <w:sz w:val="18"/>
           <w:szCs w:val="18"/>
         </w:rPr>
+        <w:t>{</w:t>
+      </w:r>
+      <w:r>
+        <w:rPr>
+          <w:rFonts w:ascii="Georgia" w:eastAsia="Georgia" w:hAnsi="Georgia" w:cs="Georgia"/>
+          <w:sz w:val="18"/>
+          <w:szCs w:val="18"/>
+        </w:rPr>
         <w:t>S</w:t>
       </w:r>
       <w:r>
@@ -228,6 +329,14 @@
           <w:szCs w:val="18"/>
         </w:rPr>
         <w:t>-detail</w:t>
+      </w:r>
+      <w:r>
+        <w:rPr>
+          <w:rFonts w:ascii="Georgia" w:eastAsia="Georgia" w:hAnsi="Georgia" w:cs="Georgia"/>
+          <w:sz w:val="18"/>
+          <w:szCs w:val="18"/>
+        </w:rPr>
+        <w:t>}</w:t>
       </w:r>
     </w:p>
     <w:p>
@@ -314,11 +423,28 @@
             <w:r>
               <w:rPr>
                 <w:rFonts w:ascii="Georgia" w:eastAsia="Georgia" w:hAnsi="Georgia" w:cs="Georgia"/>
+                <w:sz w:val="18"/>
+                <w:szCs w:val="18"/>
+              </w:rPr>
+              <w:t>{</w:t>
+            </w:r>
+            <w:r>
+              <w:rPr>
+                <w:rFonts w:ascii="Georgia" w:eastAsia="Georgia" w:hAnsi="Georgia" w:cs="Georgia"/>
                 <w:i/>
                 <w:sz w:val="18"/>
                 <w:szCs w:val="18"/>
               </w:rPr>
               <w:t>Skill-line1</w:t>
+            </w:r>
+            <w:r>
+              <w:rPr>
+                <w:rFonts w:ascii="Georgia" w:eastAsia="Georgia" w:hAnsi="Georgia" w:cs="Georgia"/>
+                <w:i/>
+                <w:sz w:val="18"/>
+                <w:szCs w:val="18"/>
+              </w:rPr>
+              <w:t>}</w:t>
             </w:r>
           </w:p>
           <w:p>
@@ -333,20 +459,27 @@
             <w:r>
               <w:rPr>
                 <w:rFonts w:ascii="Georgia" w:eastAsia="Georgia" w:hAnsi="Georgia" w:cs="Georgia"/>
+                <w:sz w:val="18"/>
+                <w:szCs w:val="18"/>
+              </w:rPr>
+              <w:t>{</w:t>
+            </w:r>
+            <w:r>
+              <w:rPr>
+                <w:rFonts w:ascii="Georgia" w:eastAsia="Georgia" w:hAnsi="Georgia" w:cs="Georgia"/>
                 <w:i/>
                 <w:sz w:val="18"/>
                 <w:szCs w:val="18"/>
               </w:rPr>
-              <w:t>Skill-line</w:t>
-            </w:r>
-            <w:r>
-              <w:rPr>
-                <w:rFonts w:ascii="Georgia" w:eastAsia="Georgia" w:hAnsi="Georgia" w:cs="Georgia"/>
-                <w:i/>
-                <w:sz w:val="18"/>
-                <w:szCs w:val="18"/>
-              </w:rPr>
-              <w:t>2</w:t>
+              <w:t>Skill-line2</w:t>
+            </w:r>
+            <w:r>
+              <w:rPr>
+                <w:rFonts w:ascii="Georgia" w:eastAsia="Georgia" w:hAnsi="Georgia" w:cs="Georgia"/>
+                <w:sz w:val="18"/>
+                <w:szCs w:val="18"/>
+              </w:rPr>
+              <w:t>}</w:t>
             </w:r>
           </w:p>
           <w:p>
@@ -361,20 +494,27 @@
             <w:r>
               <w:rPr>
                 <w:rFonts w:ascii="Georgia" w:eastAsia="Georgia" w:hAnsi="Georgia" w:cs="Georgia"/>
+                <w:sz w:val="18"/>
+                <w:szCs w:val="18"/>
+              </w:rPr>
+              <w:t>{</w:t>
+            </w:r>
+            <w:r>
+              <w:rPr>
+                <w:rFonts w:ascii="Georgia" w:eastAsia="Georgia" w:hAnsi="Georgia" w:cs="Georgia"/>
                 <w:i/>
                 <w:sz w:val="18"/>
                 <w:szCs w:val="18"/>
               </w:rPr>
-              <w:t>Skill-line</w:t>
-            </w:r>
-            <w:r>
-              <w:rPr>
-                <w:rFonts w:ascii="Georgia" w:eastAsia="Georgia" w:hAnsi="Georgia" w:cs="Georgia"/>
-                <w:i/>
-                <w:sz w:val="18"/>
-                <w:szCs w:val="18"/>
-              </w:rPr>
-              <w:t>3</w:t>
+              <w:t>Skill-line3</w:t>
+            </w:r>
+            <w:r>
+              <w:rPr>
+                <w:rFonts w:ascii="Georgia" w:eastAsia="Georgia" w:hAnsi="Georgia" w:cs="Georgia"/>
+                <w:sz w:val="18"/>
+                <w:szCs w:val="18"/>
+              </w:rPr>
+              <w:t>}</w:t>
             </w:r>
           </w:p>
         </w:tc>
@@ -403,6 +543,14 @@
             <w:r>
               <w:rPr>
                 <w:rFonts w:ascii="Georgia" w:eastAsia="Georgia" w:hAnsi="Georgia" w:cs="Georgia"/>
+                <w:sz w:val="18"/>
+                <w:szCs w:val="18"/>
+              </w:rPr>
+              <w:t>{</w:t>
+            </w:r>
+            <w:r>
+              <w:rPr>
+                <w:rFonts w:ascii="Georgia" w:eastAsia="Georgia" w:hAnsi="Georgia" w:cs="Georgia"/>
                 <w:i/>
                 <w:sz w:val="18"/>
                 <w:szCs w:val="18"/>
@@ -412,6 +560,14 @@
             <w:r>
               <w:rPr>
                 <w:rFonts w:ascii="Georgia" w:eastAsia="Georgia" w:hAnsi="Georgia" w:cs="Georgia"/>
+                <w:sz w:val="18"/>
+                <w:szCs w:val="18"/>
+              </w:rPr>
+              <w:t>}</w:t>
+            </w:r>
+            <w:r>
+              <w:rPr>
+                <w:rFonts w:ascii="Georgia" w:eastAsia="Georgia" w:hAnsi="Georgia" w:cs="Georgia"/>
                 <w:i/>
                 <w:sz w:val="18"/>
                 <w:szCs w:val="18"/>
@@ -421,12 +577,30 @@
             <w:r>
               <w:rPr>
                 <w:rFonts w:ascii="Georgia" w:eastAsia="Georgia" w:hAnsi="Georgia" w:cs="Georgia"/>
+                <w:sz w:val="18"/>
+                <w:szCs w:val="18"/>
+              </w:rPr>
+              <w:t>{</w:t>
+            </w:r>
+            <w:proofErr w:type="spellStart"/>
+            <w:r>
+              <w:rPr>
+                <w:rFonts w:ascii="Georgia" w:eastAsia="Georgia" w:hAnsi="Georgia" w:cs="Georgia"/>
                 <w:i/>
                 <w:sz w:val="18"/>
                 <w:szCs w:val="18"/>
               </w:rPr>
               <w:t>Skill-line3</w:t>
             </w:r>
+            <w:proofErr w:type="spellEnd"/>
+            <w:r>
+              <w:rPr>
+                <w:rFonts w:ascii="Georgia" w:eastAsia="Georgia" w:hAnsi="Georgia" w:cs="Georgia"/>
+                <w:sz w:val="18"/>
+                <w:szCs w:val="18"/>
+              </w:rPr>
+              <w:t>}</w:t>
+            </w:r>
             <w:r>
               <w:rPr>
                 <w:rFonts w:ascii="Georgia" w:eastAsia="Georgia" w:hAnsi="Georgia" w:cs="Georgia"/>
@@ -439,11 +613,29 @@
             <w:r>
               <w:rPr>
                 <w:rFonts w:ascii="Georgia" w:eastAsia="Georgia" w:hAnsi="Georgia" w:cs="Georgia"/>
+                <w:sz w:val="18"/>
+                <w:szCs w:val="18"/>
+              </w:rPr>
+              <w:t>{</w:t>
+            </w:r>
+            <w:proofErr w:type="spellStart"/>
+            <w:r>
+              <w:rPr>
+                <w:rFonts w:ascii="Georgia" w:eastAsia="Georgia" w:hAnsi="Georgia" w:cs="Georgia"/>
                 <w:i/>
                 <w:sz w:val="18"/>
                 <w:szCs w:val="18"/>
               </w:rPr>
               <w:t>Skill-line3</w:t>
+            </w:r>
+            <w:proofErr w:type="spellEnd"/>
+            <w:r>
+              <w:rPr>
+                <w:rFonts w:ascii="Georgia" w:eastAsia="Georgia" w:hAnsi="Georgia" w:cs="Georgia"/>
+                <w:sz w:val="18"/>
+                <w:szCs w:val="18"/>
+              </w:rPr>
+              <w:t>}</w:t>
             </w:r>
           </w:p>
         </w:tc>
@@ -520,6 +712,14 @@
             <w:r>
               <w:rPr>
                 <w:rFonts w:ascii="Georgia" w:eastAsia="Georgia" w:hAnsi="Georgia" w:cs="Georgia"/>
+                <w:sz w:val="18"/>
+                <w:szCs w:val="18"/>
+              </w:rPr>
+              <w:t>{</w:t>
+            </w:r>
+            <w:r>
+              <w:rPr>
+                <w:rFonts w:ascii="Georgia" w:eastAsia="Georgia" w:hAnsi="Georgia" w:cs="Georgia"/>
                 <w:b/>
                 <w:sz w:val="18"/>
                 <w:szCs w:val="18"/>
@@ -533,6 +733,15 @@
                 <w:sz w:val="18"/>
                 <w:szCs w:val="18"/>
               </w:rPr>
+              <w:t>}</w:t>
+            </w:r>
+            <w:r>
+              <w:rPr>
+                <w:rFonts w:ascii="Georgia" w:eastAsia="Georgia" w:hAnsi="Georgia" w:cs="Georgia"/>
+                <w:b/>
+                <w:sz w:val="18"/>
+                <w:szCs w:val="18"/>
+              </w:rPr>
               <w:t xml:space="preserve"> </w:t>
             </w:r>
             <w:r>
@@ -545,7 +754,23 @@
               <w:t>–</w:t>
             </w:r>
             <w:r>
-              <w:t xml:space="preserve"> url1</w:t>
+              <w:rPr>
+                <w:rFonts w:ascii="Georgia" w:eastAsia="Georgia" w:hAnsi="Georgia" w:cs="Georgia"/>
+                <w:sz w:val="18"/>
+                <w:szCs w:val="18"/>
+              </w:rPr>
+              <w:t>{</w:t>
+            </w:r>
+            <w:r>
+              <w:t>url1</w:t>
+            </w:r>
+            <w:r>
+              <w:rPr>
+                <w:rFonts w:ascii="Georgia" w:eastAsia="Georgia" w:hAnsi="Georgia" w:cs="Georgia"/>
+                <w:sz w:val="18"/>
+                <w:szCs w:val="18"/>
+              </w:rPr>
+              <w:t>}</w:t>
             </w:r>
             <w:r>
               <w:rPr>
@@ -590,11 +815,22 @@
             <w:r>
               <w:rPr>
                 <w:rFonts w:ascii="Georgia" w:eastAsia="Georgia" w:hAnsi="Georgia" w:cs="Georgia"/>
+                <w:sz w:val="18"/>
+                <w:szCs w:val="18"/>
+              </w:rPr>
+              <w:t>{</w:t>
+            </w:r>
+            <w:r>
+              <w:rPr>
+                <w:rFonts w:ascii="Georgia" w:eastAsia="Georgia" w:hAnsi="Georgia" w:cs="Georgia"/>
                 <w:i/>
                 <w:sz w:val="18"/>
                 <w:szCs w:val="18"/>
               </w:rPr>
               <w:t>D1</w:t>
+            </w:r>
+            <w:r>
+              <w:t>}</w:t>
             </w:r>
           </w:p>
         </w:tc>
@@ -620,7 +856,23 @@
           <w:sz w:val="18"/>
           <w:szCs w:val="18"/>
         </w:rPr>
+        <w:t>{</w:t>
+      </w:r>
+      <w:r>
+        <w:rPr>
+          <w:rFonts w:ascii="Georgia" w:eastAsia="Georgia" w:hAnsi="Georgia" w:cs="Georgia"/>
+          <w:sz w:val="18"/>
+          <w:szCs w:val="18"/>
+        </w:rPr>
         <w:t>Bullet1</w:t>
+      </w:r>
+      <w:r>
+        <w:rPr>
+          <w:rFonts w:ascii="Georgia" w:eastAsia="Georgia" w:hAnsi="Georgia" w:cs="Georgia"/>
+          <w:sz w:val="18"/>
+          <w:szCs w:val="18"/>
+        </w:rPr>
+        <w:t>}</w:t>
       </w:r>
     </w:p>
     <w:p>
@@ -643,6 +895,14 @@
           <w:sz w:val="18"/>
           <w:szCs w:val="18"/>
         </w:rPr>
+        <w:t>{</w:t>
+      </w:r>
+      <w:r>
+        <w:rPr>
+          <w:rFonts w:ascii="Georgia" w:eastAsia="Georgia" w:hAnsi="Georgia" w:cs="Georgia"/>
+          <w:sz w:val="18"/>
+          <w:szCs w:val="18"/>
+        </w:rPr>
         <w:t>Bullet</w:t>
       </w:r>
       <w:r>
@@ -651,15 +911,15 @@
           <w:sz w:val="18"/>
           <w:szCs w:val="18"/>
         </w:rPr>
-        <w:t xml:space="preserve"> </w:t>
-      </w:r>
-      <w:r>
-        <w:rPr>
-          <w:rFonts w:ascii="Georgia" w:eastAsia="Georgia" w:hAnsi="Georgia" w:cs="Georgia"/>
-          <w:sz w:val="18"/>
-          <w:szCs w:val="18"/>
-        </w:rPr>
-        <w:t>s</w:t>
+        <w:t>2</w:t>
+      </w:r>
+      <w:r>
+        <w:rPr>
+          <w:rFonts w:ascii="Georgia" w:eastAsia="Georgia" w:hAnsi="Georgia" w:cs="Georgia"/>
+          <w:sz w:val="18"/>
+          <w:szCs w:val="18"/>
+        </w:rPr>
+        <w:t>}</w:t>
       </w:r>
     </w:p>
     <w:tbl>
@@ -707,6 +967,14 @@
             <w:r>
               <w:rPr>
                 <w:rFonts w:ascii="Georgia" w:eastAsia="Georgia" w:hAnsi="Georgia" w:cs="Georgia"/>
+                <w:sz w:val="18"/>
+                <w:szCs w:val="18"/>
+              </w:rPr>
+              <w:t>{</w:t>
+            </w:r>
+            <w:r>
+              <w:rPr>
+                <w:rFonts w:ascii="Georgia" w:eastAsia="Georgia" w:hAnsi="Georgia" w:cs="Georgia"/>
                 <w:b/>
                 <w:sz w:val="18"/>
                 <w:szCs w:val="18"/>
@@ -714,6 +982,9 @@
               <w:t>Project2</w:t>
             </w:r>
             <w:r>
+              <w:t>}</w:t>
+            </w:r>
+            <w:r>
               <w:rPr>
                 <w:rFonts w:ascii="Georgia" w:eastAsia="Georgia" w:hAnsi="Georgia" w:cs="Georgia"/>
                 <w:b/>
@@ -723,7 +994,21 @@
               <w:t>-</w:t>
             </w:r>
             <w:r>
-              <w:t xml:space="preserve"> url2</w:t>
+              <w:t xml:space="preserve"> </w:t>
+            </w:r>
+            <w:r>
+              <w:rPr>
+                <w:rFonts w:ascii="Georgia" w:eastAsia="Georgia" w:hAnsi="Georgia" w:cs="Georgia"/>
+                <w:sz w:val="18"/>
+                <w:szCs w:val="18"/>
+              </w:rPr>
+              <w:t>{</w:t>
+            </w:r>
+            <w:r>
+              <w:t>url2</w:t>
+            </w:r>
+            <w:r>
+              <w:t>}</w:t>
             </w:r>
             <w:r>
               <w:rPr>
@@ -767,11 +1052,22 @@
             <w:r>
               <w:rPr>
                 <w:rFonts w:ascii="Georgia" w:eastAsia="Georgia" w:hAnsi="Georgia" w:cs="Georgia"/>
+                <w:sz w:val="18"/>
+                <w:szCs w:val="18"/>
+              </w:rPr>
+              <w:t>{</w:t>
+            </w:r>
+            <w:r>
+              <w:rPr>
+                <w:rFonts w:ascii="Georgia" w:eastAsia="Georgia" w:hAnsi="Georgia" w:cs="Georgia"/>
                 <w:i/>
                 <w:sz w:val="18"/>
                 <w:szCs w:val="18"/>
               </w:rPr>
               <w:t>D2</w:t>
+            </w:r>
+            <w:r>
+              <w:t>}</w:t>
             </w:r>
           </w:p>
         </w:tc>
@@ -797,6 +1093,14 @@
           <w:sz w:val="18"/>
           <w:szCs w:val="18"/>
         </w:rPr>
+        <w:t>{</w:t>
+      </w:r>
+      <w:r>
+        <w:rPr>
+          <w:rFonts w:ascii="Georgia" w:eastAsia="Georgia" w:hAnsi="Georgia" w:cs="Georgia"/>
+          <w:sz w:val="18"/>
+          <w:szCs w:val="18"/>
+        </w:rPr>
         <w:t>Bullet</w:t>
       </w:r>
       <w:r>
@@ -805,7 +1109,15 @@
           <w:sz w:val="18"/>
           <w:szCs w:val="18"/>
         </w:rPr>
-        <w:t xml:space="preserve"> </w:t>
+        <w:t>1</w:t>
+      </w:r>
+      <w:r>
+        <w:rPr>
+          <w:rFonts w:ascii="Georgia" w:eastAsia="Georgia" w:hAnsi="Georgia" w:cs="Georgia"/>
+          <w:sz w:val="18"/>
+          <w:szCs w:val="18"/>
+        </w:rPr>
+        <w:t>}</w:t>
       </w:r>
     </w:p>
     <w:p>
@@ -828,7 +1140,7 @@
           <w:sz w:val="18"/>
           <w:szCs w:val="18"/>
         </w:rPr>
-        <w:t xml:space="preserve">Trained and validated </w:t>
+        <w:t>{</w:t>
       </w:r>
       <w:r>
         <w:rPr>
@@ -844,15 +1156,15 @@
           <w:sz w:val="18"/>
           <w:szCs w:val="18"/>
         </w:rPr>
-        <w:t xml:space="preserve"> </w:t>
-      </w:r>
-      <w:r>
-        <w:rPr>
-          <w:rFonts w:ascii="Georgia" w:eastAsia="Georgia" w:hAnsi="Georgia" w:cs="Georgia"/>
-          <w:sz w:val="18"/>
-          <w:szCs w:val="18"/>
-        </w:rPr>
-        <w:t>car</w:t>
+        <w:t>2</w:t>
+      </w:r>
+      <w:r>
+        <w:rPr>
+          <w:rFonts w:ascii="Georgia" w:eastAsia="Georgia" w:hAnsi="Georgia" w:cs="Georgia"/>
+          <w:sz w:val="18"/>
+          <w:szCs w:val="18"/>
+        </w:rPr>
+        <w:t>}</w:t>
       </w:r>
     </w:p>
     <w:tbl>
@@ -897,6 +1209,14 @@
             <w:r>
               <w:rPr>
                 <w:rFonts w:ascii="Georgia" w:eastAsia="Georgia" w:hAnsi="Georgia" w:cs="Georgia"/>
+                <w:sz w:val="18"/>
+                <w:szCs w:val="18"/>
+              </w:rPr>
+              <w:t>{</w:t>
+            </w:r>
+            <w:r>
+              <w:rPr>
+                <w:rFonts w:ascii="Georgia" w:eastAsia="Georgia" w:hAnsi="Georgia" w:cs="Georgia"/>
                 <w:b/>
                 <w:sz w:val="18"/>
                 <w:szCs w:val="18"/>
@@ -904,6 +1224,9 @@
               <w:t>Project3</w:t>
             </w:r>
             <w:r>
+              <w:t>}</w:t>
+            </w:r>
+            <w:r>
               <w:rPr>
                 <w:rFonts w:ascii="Georgia" w:eastAsia="Georgia" w:hAnsi="Georgia" w:cs="Georgia"/>
                 <w:b/>
@@ -913,7 +1236,18 @@
               <w:t xml:space="preserve">- </w:t>
             </w:r>
             <w:r>
+              <w:rPr>
+                <w:rFonts w:ascii="Georgia" w:eastAsia="Georgia" w:hAnsi="Georgia" w:cs="Georgia"/>
+                <w:sz w:val="18"/>
+                <w:szCs w:val="18"/>
+              </w:rPr>
+              <w:t>{</w:t>
+            </w:r>
+            <w:r>
               <w:t>url3</w:t>
+            </w:r>
+            <w:r>
+              <w:t>}</w:t>
             </w:r>
           </w:p>
         </w:tc>
@@ -941,11 +1275,22 @@
             <w:r>
               <w:rPr>
                 <w:rFonts w:ascii="Georgia" w:eastAsia="Georgia" w:hAnsi="Georgia" w:cs="Georgia"/>
+                <w:sz w:val="18"/>
+                <w:szCs w:val="18"/>
+              </w:rPr>
+              <w:t>{</w:t>
+            </w:r>
+            <w:r>
+              <w:rPr>
+                <w:rFonts w:ascii="Georgia" w:eastAsia="Georgia" w:hAnsi="Georgia" w:cs="Georgia"/>
                 <w:i/>
                 <w:sz w:val="18"/>
                 <w:szCs w:val="18"/>
               </w:rPr>
               <w:t>D3</w:t>
+            </w:r>
+            <w:r>
+              <w:t>}</w:t>
             </w:r>
           </w:p>
         </w:tc>
@@ -971,6 +1316,14 @@
           <w:sz w:val="18"/>
           <w:szCs w:val="18"/>
         </w:rPr>
+        <w:t>{</w:t>
+      </w:r>
+      <w:r>
+        <w:rPr>
+          <w:rFonts w:ascii="Georgia" w:eastAsia="Georgia" w:hAnsi="Georgia" w:cs="Georgia"/>
+          <w:sz w:val="18"/>
+          <w:szCs w:val="18"/>
+        </w:rPr>
         <w:t>Bullet</w:t>
       </w:r>
       <w:r>
@@ -979,15 +1332,15 @@
           <w:sz w:val="18"/>
           <w:szCs w:val="18"/>
         </w:rPr>
-        <w:t xml:space="preserve"> </w:t>
-      </w:r>
-      <w:r>
-        <w:rPr>
-          <w:rFonts w:ascii="Georgia" w:eastAsia="Georgia" w:hAnsi="Georgia" w:cs="Georgia"/>
-          <w:sz w:val="18"/>
-          <w:szCs w:val="18"/>
-        </w:rPr>
-        <w:t xml:space="preserve">signs </w:t>
+        <w:t>1</w:t>
+      </w:r>
+      <w:r>
+        <w:rPr>
+          <w:rFonts w:ascii="Georgia" w:eastAsia="Georgia" w:hAnsi="Georgia" w:cs="Georgia"/>
+          <w:sz w:val="18"/>
+          <w:szCs w:val="18"/>
+        </w:rPr>
+        <w:t>}</w:t>
       </w:r>
     </w:p>
     <w:p>
@@ -1010,23 +1363,23 @@
           <w:sz w:val="18"/>
           <w:szCs w:val="18"/>
         </w:rPr>
-        <w:t>Bullet</w:t>
-      </w:r>
-      <w:r>
-        <w:rPr>
-          <w:rFonts w:ascii="Georgia" w:eastAsia="Georgia" w:hAnsi="Georgia" w:cs="Georgia"/>
-          <w:sz w:val="18"/>
-          <w:szCs w:val="18"/>
-        </w:rPr>
-        <w:t xml:space="preserve"> </w:t>
-      </w:r>
-      <w:r>
-        <w:rPr>
-          <w:rFonts w:ascii="Georgia" w:eastAsia="Georgia" w:hAnsi="Georgia" w:cs="Georgia"/>
-          <w:sz w:val="18"/>
-          <w:szCs w:val="18"/>
-        </w:rPr>
-        <w:t>reach 95% accuracy</w:t>
+        <w:t>{</w:t>
+      </w:r>
+      <w:r>
+        <w:rPr>
+          <w:rFonts w:ascii="Georgia" w:eastAsia="Georgia" w:hAnsi="Georgia" w:cs="Georgia"/>
+          <w:sz w:val="18"/>
+          <w:szCs w:val="18"/>
+        </w:rPr>
+        <w:t>Bullet2</w:t>
+      </w:r>
+      <w:r>
+        <w:rPr>
+          <w:rFonts w:ascii="Georgia" w:eastAsia="Georgia" w:hAnsi="Georgia" w:cs="Georgia"/>
+          <w:sz w:val="18"/>
+          <w:szCs w:val="18"/>
+        </w:rPr>
+        <w:t>}</w:t>
       </w:r>
     </w:p>
     <w:p>
@@ -1049,7 +1402,7 @@
       </w:pPr>
       <w:r>
         <w:pict w14:anchorId="4628E63E">
-          <v:rect id="_x0000_i1029" style="width:0;height:1.5pt" o:hralign="center" o:hrstd="t" o:hr="t" fillcolor="#a0a0a0" stroked="f"/>
+          <v:rect id="_x0000_i1031" style="width:0;height:1.5pt" o:hralign="center" o:hrstd="t" o:hr="t" fillcolor="#a0a0a0" stroked="f"/>
         </w:pict>
       </w:r>
     </w:p>
@@ -1090,6 +1443,14 @@
             <w:r>
               <w:rPr>
                 <w:rFonts w:ascii="Georgia" w:eastAsia="Georgia" w:hAnsi="Georgia" w:cs="Georgia"/>
+                <w:sz w:val="18"/>
+                <w:szCs w:val="18"/>
+              </w:rPr>
+              <w:t>{</w:t>
+            </w:r>
+            <w:r>
+              <w:rPr>
+                <w:rFonts w:ascii="Georgia" w:eastAsia="Georgia" w:hAnsi="Georgia" w:cs="Georgia"/>
                 <w:b/>
                 <w:sz w:val="18"/>
                 <w:szCs w:val="18"/>
@@ -1097,6 +1458,9 @@
               <w:t>Company1</w:t>
             </w:r>
             <w:r>
+              <w:t>}</w:t>
+            </w:r>
+            <w:r>
               <w:rPr>
                 <w:rFonts w:ascii="Georgia" w:eastAsia="Georgia" w:hAnsi="Georgia" w:cs="Georgia"/>
                 <w:b/>
@@ -1108,11 +1472,29 @@
             <w:r>
               <w:rPr>
                 <w:rFonts w:ascii="Georgia" w:eastAsia="Georgia" w:hAnsi="Georgia" w:cs="Georgia"/>
+                <w:sz w:val="18"/>
+                <w:szCs w:val="18"/>
+              </w:rPr>
+              <w:t>{</w:t>
+            </w:r>
+            <w:bookmarkStart w:id="0" w:name="_GoBack"/>
+            <w:bookmarkEnd w:id="0"/>
+            <w:r>
+              <w:rPr>
+                <w:rFonts w:ascii="Georgia" w:eastAsia="Georgia" w:hAnsi="Georgia" w:cs="Georgia"/>
                 <w:i/>
                 <w:sz w:val="18"/>
                 <w:szCs w:val="18"/>
               </w:rPr>
               <w:t>Title1</w:t>
+            </w:r>
+            <w:r>
+              <w:rPr>
+                <w:rFonts w:ascii="Georgia" w:eastAsia="Georgia" w:hAnsi="Georgia" w:cs="Georgia"/>
+                <w:sz w:val="18"/>
+                <w:szCs w:val="18"/>
+              </w:rPr>
+              <w:t>}</w:t>
             </w:r>
           </w:p>
         </w:tc>
@@ -1138,6 +1520,14 @@
                 <w:sz w:val="18"/>
                 <w:szCs w:val="18"/>
               </w:rPr>
+              <w:t>{</w:t>
+            </w:r>
+            <w:r>
+              <w:rPr>
+                <w:rFonts w:ascii="Georgia" w:eastAsia="Georgia" w:hAnsi="Georgia" w:cs="Georgia"/>
+                <w:sz w:val="18"/>
+                <w:szCs w:val="18"/>
+              </w:rPr>
               <w:t>Place</w:t>
             </w:r>
             <w:r>
@@ -1149,6 +1539,9 @@
               <w:t>1</w:t>
             </w:r>
             <w:r>
+              <w:t>}</w:t>
+            </w:r>
+            <w:r>
               <w:rPr>
                 <w:rFonts w:ascii="Georgia" w:eastAsia="Georgia" w:hAnsi="Georgia" w:cs="Georgia"/>
                 <w:sz w:val="18"/>
@@ -1159,11 +1552,22 @@
             <w:r>
               <w:rPr>
                 <w:rFonts w:ascii="Georgia" w:eastAsia="Georgia" w:hAnsi="Georgia" w:cs="Georgia"/>
+                <w:sz w:val="18"/>
+                <w:szCs w:val="18"/>
+              </w:rPr>
+              <w:t>{</w:t>
+            </w:r>
+            <w:r>
+              <w:rPr>
+                <w:rFonts w:ascii="Georgia" w:eastAsia="Georgia" w:hAnsi="Georgia" w:cs="Georgia"/>
                 <w:i/>
                 <w:sz w:val="18"/>
                 <w:szCs w:val="18"/>
               </w:rPr>
               <w:t>D4</w:t>
+            </w:r>
+            <w:r>
+              <w:t>}</w:t>
             </w:r>
           </w:p>
         </w:tc>
@@ -1187,13 +1591,26 @@
           <w:sz w:val="18"/>
           <w:szCs w:val="18"/>
         </w:rPr>
+        <w:t>{</w:t>
+      </w:r>
+      <w:r>
+        <w:rPr>
+          <w:rFonts w:ascii="Georgia" w:eastAsia="Georgia" w:hAnsi="Georgia" w:cs="Georgia"/>
+          <w:sz w:val="18"/>
+          <w:szCs w:val="18"/>
+        </w:rPr>
         <w:t>Bullet</w:t>
       </w:r>
       <w:r>
-        <w:t xml:space="preserve"> </w:t>
-      </w:r>
-      <w:r>
-        <w:t>kept the data consistent using various pipeline</w:t>
+        <w:t>1</w:t>
+      </w:r>
+      <w:r>
+        <w:rPr>
+          <w:rFonts w:ascii="Georgia" w:eastAsia="Georgia" w:hAnsi="Georgia" w:cs="Georgia"/>
+          <w:sz w:val="18"/>
+          <w:szCs w:val="18"/>
+        </w:rPr>
+        <w:t>}</w:t>
       </w:r>
     </w:p>
     <w:tbl>
@@ -1234,6 +1651,14 @@
             <w:r>
               <w:rPr>
                 <w:rFonts w:ascii="Georgia" w:eastAsia="Georgia" w:hAnsi="Georgia" w:cs="Georgia"/>
+                <w:sz w:val="18"/>
+                <w:szCs w:val="18"/>
+              </w:rPr>
+              <w:t>{</w:t>
+            </w:r>
+            <w:r>
+              <w:rPr>
+                <w:rFonts w:ascii="Georgia" w:eastAsia="Georgia" w:hAnsi="Georgia" w:cs="Georgia"/>
                 <w:b/>
                 <w:sz w:val="18"/>
                 <w:szCs w:val="18"/>
@@ -1241,6 +1666,9 @@
               <w:t>Company2</w:t>
             </w:r>
             <w:r>
+              <w:t>}</w:t>
+            </w:r>
+            <w:r>
               <w:rPr>
                 <w:rFonts w:ascii="Georgia" w:eastAsia="Georgia" w:hAnsi="Georgia" w:cs="Georgia"/>
                 <w:b/>
@@ -1270,11 +1698,27 @@
             <w:r>
               <w:rPr>
                 <w:rFonts w:ascii="Georgia" w:eastAsia="Georgia" w:hAnsi="Georgia" w:cs="Georgia"/>
+                <w:sz w:val="18"/>
+                <w:szCs w:val="18"/>
+              </w:rPr>
+              <w:t>{</w:t>
+            </w:r>
+            <w:r>
+              <w:rPr>
+                <w:rFonts w:ascii="Georgia" w:eastAsia="Georgia" w:hAnsi="Georgia" w:cs="Georgia"/>
                 <w:i/>
                 <w:sz w:val="18"/>
                 <w:szCs w:val="18"/>
               </w:rPr>
               <w:t>Title2</w:t>
+            </w:r>
+            <w:r>
+              <w:rPr>
+                <w:rFonts w:ascii="Georgia" w:eastAsia="Georgia" w:hAnsi="Georgia" w:cs="Georgia"/>
+                <w:sz w:val="18"/>
+                <w:szCs w:val="18"/>
+              </w:rPr>
+              <w:t>}</w:t>
             </w:r>
           </w:p>
         </w:tc>
@@ -1300,6 +1744,14 @@
                 <w:sz w:val="18"/>
                 <w:szCs w:val="18"/>
               </w:rPr>
+              <w:t>{</w:t>
+            </w:r>
+            <w:r>
+              <w:rPr>
+                <w:rFonts w:ascii="Georgia" w:eastAsia="Georgia" w:hAnsi="Georgia" w:cs="Georgia"/>
+                <w:sz w:val="18"/>
+                <w:szCs w:val="18"/>
+              </w:rPr>
               <w:t>Place</w:t>
             </w:r>
             <w:r>
@@ -1311,6 +1763,9 @@
               <w:t>2</w:t>
             </w:r>
             <w:r>
+              <w:t>}</w:t>
+            </w:r>
+            <w:r>
               <w:rPr>
                 <w:rFonts w:ascii="Georgia" w:eastAsia="Georgia" w:hAnsi="Georgia" w:cs="Georgia"/>
                 <w:sz w:val="18"/>
@@ -1321,11 +1776,22 @@
             <w:r>
               <w:rPr>
                 <w:rFonts w:ascii="Georgia" w:eastAsia="Georgia" w:hAnsi="Georgia" w:cs="Georgia"/>
+                <w:sz w:val="18"/>
+                <w:szCs w:val="18"/>
+              </w:rPr>
+              <w:t>{</w:t>
+            </w:r>
+            <w:r>
+              <w:rPr>
+                <w:rFonts w:ascii="Georgia" w:eastAsia="Georgia" w:hAnsi="Georgia" w:cs="Georgia"/>
                 <w:i/>
                 <w:sz w:val="18"/>
                 <w:szCs w:val="18"/>
               </w:rPr>
               <w:t>D5</w:t>
+            </w:r>
+            <w:r>
+              <w:t>}</w:t>
             </w:r>
           </w:p>
         </w:tc>
@@ -1347,6 +1813,14 @@
           <w:sz w:val="18"/>
           <w:szCs w:val="18"/>
         </w:rPr>
+        <w:t>{</w:t>
+      </w:r>
+      <w:r>
+        <w:rPr>
+          <w:rFonts w:ascii="Georgia" w:eastAsia="Georgia" w:hAnsi="Georgia" w:cs="Georgia"/>
+          <w:sz w:val="18"/>
+          <w:szCs w:val="18"/>
+        </w:rPr>
         <w:t>Bullet</w:t>
       </w:r>
       <w:r>
@@ -1355,7 +1829,15 @@
           <w:sz w:val="18"/>
           <w:szCs w:val="18"/>
         </w:rPr>
-        <w:t>.</w:t>
+        <w:t>1</w:t>
+      </w:r>
+      <w:r>
+        <w:rPr>
+          <w:rFonts w:ascii="Georgia" w:eastAsia="Georgia" w:hAnsi="Georgia" w:cs="Georgia"/>
+          <w:sz w:val="18"/>
+          <w:szCs w:val="18"/>
+        </w:rPr>
+        <w:t>}</w:t>
       </w:r>
     </w:p>
     <w:p>
@@ -1376,6 +1858,14 @@
           <w:sz w:val="18"/>
           <w:szCs w:val="18"/>
         </w:rPr>
+        <w:t>{</w:t>
+      </w:r>
+      <w:r>
+        <w:rPr>
+          <w:rFonts w:ascii="Georgia" w:eastAsia="Georgia" w:hAnsi="Georgia" w:cs="Georgia"/>
+          <w:sz w:val="18"/>
+          <w:szCs w:val="18"/>
+        </w:rPr>
         <w:t>Bullet</w:t>
       </w:r>
       <w:r>
@@ -1384,15 +1874,15 @@
           <w:sz w:val="18"/>
           <w:szCs w:val="18"/>
         </w:rPr>
-        <w:t xml:space="preserve"> </w:t>
-      </w:r>
-      <w:r>
-        <w:rPr>
-          <w:rFonts w:ascii="Georgia" w:eastAsia="Georgia" w:hAnsi="Georgia" w:cs="Georgia"/>
-          <w:sz w:val="18"/>
-          <w:szCs w:val="18"/>
-        </w:rPr>
-        <w:t>nd bug bashes</w:t>
+        <w:t>2</w:t>
+      </w:r>
+      <w:r>
+        <w:rPr>
+          <w:rFonts w:ascii="Georgia" w:eastAsia="Georgia" w:hAnsi="Georgia" w:cs="Georgia"/>
+          <w:sz w:val="18"/>
+          <w:szCs w:val="18"/>
+        </w:rPr>
+        <w:t>}</w:t>
       </w:r>
     </w:p>
     <w:tbl>
@@ -1433,11 +1923,39 @@
             <w:r>
               <w:rPr>
                 <w:rFonts w:ascii="Georgia" w:eastAsia="Georgia" w:hAnsi="Georgia" w:cs="Georgia"/>
+                <w:sz w:val="18"/>
+                <w:szCs w:val="18"/>
+              </w:rPr>
+              <w:t>{</w:t>
+            </w:r>
+            <w:r>
+              <w:rPr>
+                <w:rFonts w:ascii="Georgia" w:eastAsia="Georgia" w:hAnsi="Georgia" w:cs="Georgia"/>
                 <w:b/>
                 <w:sz w:val="18"/>
                 <w:szCs w:val="18"/>
               </w:rPr>
-              <w:t xml:space="preserve">Company2 – </w:t>
+              <w:t>Company2</w:t>
+            </w:r>
+            <w:r>
+              <w:t>}</w:t>
+            </w:r>
+            <w:r>
+              <w:rPr>
+                <w:rFonts w:ascii="Georgia" w:eastAsia="Georgia" w:hAnsi="Georgia" w:cs="Georgia"/>
+                <w:b/>
+                <w:sz w:val="18"/>
+                <w:szCs w:val="18"/>
+              </w:rPr>
+              <w:t xml:space="preserve"> –</w:t>
+            </w:r>
+            <w:r>
+              <w:rPr>
+                <w:rFonts w:ascii="Georgia" w:eastAsia="Georgia" w:hAnsi="Georgia" w:cs="Georgia"/>
+                <w:sz w:val="18"/>
+                <w:szCs w:val="18"/>
+              </w:rPr>
+              <w:t>{</w:t>
             </w:r>
             <w:r>
               <w:rPr>
@@ -1447,6 +1965,14 @@
                 <w:szCs w:val="18"/>
               </w:rPr>
               <w:t>Title2</w:t>
+            </w:r>
+            <w:r>
+              <w:rPr>
+                <w:rFonts w:ascii="Georgia" w:eastAsia="Georgia" w:hAnsi="Georgia" w:cs="Georgia"/>
+                <w:sz w:val="18"/>
+                <w:szCs w:val="18"/>
+              </w:rPr>
+              <w:t>}</w:t>
             </w:r>
           </w:p>
         </w:tc>
@@ -1472,7 +1998,34 @@
                 <w:sz w:val="18"/>
                 <w:szCs w:val="18"/>
               </w:rPr>
-              <w:t xml:space="preserve">Place2 | </w:t>
+              <w:t>{</w:t>
+            </w:r>
+            <w:r>
+              <w:rPr>
+                <w:rFonts w:ascii="Georgia" w:eastAsia="Georgia" w:hAnsi="Georgia" w:cs="Georgia"/>
+                <w:sz w:val="18"/>
+                <w:szCs w:val="18"/>
+              </w:rPr>
+              <w:t>Place2</w:t>
+            </w:r>
+            <w:r>
+              <w:t>}</w:t>
+            </w:r>
+            <w:r>
+              <w:rPr>
+                <w:rFonts w:ascii="Georgia" w:eastAsia="Georgia" w:hAnsi="Georgia" w:cs="Georgia"/>
+                <w:sz w:val="18"/>
+                <w:szCs w:val="18"/>
+              </w:rPr>
+              <w:t xml:space="preserve"> | </w:t>
+            </w:r>
+            <w:r>
+              <w:rPr>
+                <w:rFonts w:ascii="Georgia" w:eastAsia="Georgia" w:hAnsi="Georgia" w:cs="Georgia"/>
+                <w:sz w:val="18"/>
+                <w:szCs w:val="18"/>
+              </w:rPr>
+              <w:t>{</w:t>
             </w:r>
             <w:r>
               <w:rPr>
@@ -1481,16 +2034,10 @@
                 <w:sz w:val="18"/>
                 <w:szCs w:val="18"/>
               </w:rPr>
-              <w:t>D</w:t>
-            </w:r>
-            <w:r>
-              <w:rPr>
-                <w:rFonts w:ascii="Georgia" w:eastAsia="Georgia" w:hAnsi="Georgia" w:cs="Georgia"/>
-                <w:i/>
-                <w:sz w:val="18"/>
-                <w:szCs w:val="18"/>
-              </w:rPr>
-              <w:t>6</w:t>
+              <w:t>D6</w:t>
+            </w:r>
+            <w:r>
+              <w:t>}</w:t>
             </w:r>
           </w:p>
         </w:tc>
@@ -1512,6 +2059,14 @@
           <w:sz w:val="18"/>
           <w:szCs w:val="18"/>
         </w:rPr>
+        <w:t>{</w:t>
+      </w:r>
+      <w:r>
+        <w:rPr>
+          <w:rFonts w:ascii="Georgia" w:eastAsia="Georgia" w:hAnsi="Georgia" w:cs="Georgia"/>
+          <w:sz w:val="18"/>
+          <w:szCs w:val="18"/>
+        </w:rPr>
         <w:t>Bullet</w:t>
       </w:r>
       <w:r>
@@ -1520,7 +2075,15 @@
           <w:sz w:val="18"/>
           <w:szCs w:val="18"/>
         </w:rPr>
-        <w:t xml:space="preserve"> </w:t>
+        <w:t>1</w:t>
+      </w:r>
+      <w:r>
+        <w:rPr>
+          <w:rFonts w:ascii="Georgia" w:eastAsia="Georgia" w:hAnsi="Georgia" w:cs="Georgia"/>
+          <w:sz w:val="18"/>
+          <w:szCs w:val="18"/>
+        </w:rPr>
+        <w:t>}</w:t>
       </w:r>
     </w:p>
     <w:tbl>
@@ -1567,11 +2130,39 @@
             <w:r>
               <w:rPr>
                 <w:rFonts w:ascii="Georgia" w:eastAsia="Georgia" w:hAnsi="Georgia" w:cs="Georgia"/>
+                <w:sz w:val="18"/>
+                <w:szCs w:val="18"/>
+              </w:rPr>
+              <w:t>{</w:t>
+            </w:r>
+            <w:r>
+              <w:rPr>
+                <w:rFonts w:ascii="Georgia" w:eastAsia="Georgia" w:hAnsi="Georgia" w:cs="Georgia"/>
                 <w:b/>
                 <w:sz w:val="18"/>
                 <w:szCs w:val="18"/>
               </w:rPr>
-              <w:t xml:space="preserve">Company2 – </w:t>
+              <w:t>Company2</w:t>
+            </w:r>
+            <w:r>
+              <w:t>}</w:t>
+            </w:r>
+            <w:r>
+              <w:rPr>
+                <w:rFonts w:ascii="Georgia" w:eastAsia="Georgia" w:hAnsi="Georgia" w:cs="Georgia"/>
+                <w:b/>
+                <w:sz w:val="18"/>
+                <w:szCs w:val="18"/>
+              </w:rPr>
+              <w:t xml:space="preserve"> – </w:t>
+            </w:r>
+            <w:r>
+              <w:rPr>
+                <w:rFonts w:ascii="Georgia" w:eastAsia="Georgia" w:hAnsi="Georgia" w:cs="Georgia"/>
+                <w:sz w:val="18"/>
+                <w:szCs w:val="18"/>
+              </w:rPr>
+              <w:t>{</w:t>
             </w:r>
             <w:r>
               <w:rPr>
@@ -1585,11 +2176,10 @@
             <w:r>
               <w:rPr>
                 <w:rFonts w:ascii="Georgia" w:eastAsia="Georgia" w:hAnsi="Georgia" w:cs="Georgia"/>
-                <w:i/>
-                <w:sz w:val="18"/>
-                <w:szCs w:val="18"/>
-              </w:rPr>
-              <w:tab/>
+                <w:sz w:val="18"/>
+                <w:szCs w:val="18"/>
+              </w:rPr>
+              <w:t>}</w:t>
             </w:r>
           </w:p>
         </w:tc>
@@ -1615,7 +2205,34 @@
                 <w:sz w:val="18"/>
                 <w:szCs w:val="18"/>
               </w:rPr>
-              <w:t xml:space="preserve">Place2 | </w:t>
+              <w:t>{</w:t>
+            </w:r>
+            <w:r>
+              <w:rPr>
+                <w:rFonts w:ascii="Georgia" w:eastAsia="Georgia" w:hAnsi="Georgia" w:cs="Georgia"/>
+                <w:sz w:val="18"/>
+                <w:szCs w:val="18"/>
+              </w:rPr>
+              <w:t>Place2</w:t>
+            </w:r>
+            <w:r>
+              <w:t>}</w:t>
+            </w:r>
+            <w:r>
+              <w:rPr>
+                <w:rFonts w:ascii="Georgia" w:eastAsia="Georgia" w:hAnsi="Georgia" w:cs="Georgia"/>
+                <w:sz w:val="18"/>
+                <w:szCs w:val="18"/>
+              </w:rPr>
+              <w:t xml:space="preserve"> | </w:t>
+            </w:r>
+            <w:r>
+              <w:rPr>
+                <w:rFonts w:ascii="Georgia" w:eastAsia="Georgia" w:hAnsi="Georgia" w:cs="Georgia"/>
+                <w:sz w:val="18"/>
+                <w:szCs w:val="18"/>
+              </w:rPr>
+              <w:t>{</w:t>
             </w:r>
             <w:r>
               <w:rPr>
@@ -1624,16 +2241,10 @@
                 <w:sz w:val="18"/>
                 <w:szCs w:val="18"/>
               </w:rPr>
-              <w:t>D</w:t>
-            </w:r>
-            <w:r>
-              <w:rPr>
-                <w:rFonts w:ascii="Georgia" w:eastAsia="Georgia" w:hAnsi="Georgia" w:cs="Georgia"/>
-                <w:i/>
-                <w:sz w:val="18"/>
-                <w:szCs w:val="18"/>
-              </w:rPr>
-              <w:t>7</w:t>
+              <w:t>D7</w:t>
+            </w:r>
+            <w:r>
+              <w:t>}</w:t>
             </w:r>
           </w:p>
         </w:tc>
@@ -1655,7 +2266,31 @@
           <w:sz w:val="18"/>
           <w:szCs w:val="18"/>
         </w:rPr>
+        <w:t>{</w:t>
+      </w:r>
+      <w:r>
+        <w:rPr>
+          <w:rFonts w:ascii="Georgia" w:eastAsia="Georgia" w:hAnsi="Georgia" w:cs="Georgia"/>
+          <w:sz w:val="18"/>
+          <w:szCs w:val="18"/>
+        </w:rPr>
         <w:t>Bullet</w:t>
+      </w:r>
+      <w:r>
+        <w:rPr>
+          <w:rFonts w:ascii="Georgia" w:eastAsia="Georgia" w:hAnsi="Georgia" w:cs="Georgia"/>
+          <w:sz w:val="18"/>
+          <w:szCs w:val="18"/>
+        </w:rPr>
+        <w:t>2</w:t>
+      </w:r>
+      <w:r>
+        <w:rPr>
+          <w:rFonts w:ascii="Georgia" w:eastAsia="Georgia" w:hAnsi="Georgia" w:cs="Georgia"/>
+          <w:sz w:val="18"/>
+          <w:szCs w:val="18"/>
+        </w:rPr>
+        <w:t>}</w:t>
       </w:r>
     </w:p>
     <w:tbl>
@@ -1696,11 +2331,39 @@
             <w:r>
               <w:rPr>
                 <w:rFonts w:ascii="Georgia" w:eastAsia="Georgia" w:hAnsi="Georgia" w:cs="Georgia"/>
+                <w:sz w:val="18"/>
+                <w:szCs w:val="18"/>
+              </w:rPr>
+              <w:t>{</w:t>
+            </w:r>
+            <w:r>
+              <w:rPr>
+                <w:rFonts w:ascii="Georgia" w:eastAsia="Georgia" w:hAnsi="Georgia" w:cs="Georgia"/>
                 <w:b/>
                 <w:sz w:val="18"/>
                 <w:szCs w:val="18"/>
               </w:rPr>
-              <w:t xml:space="preserve">Company2 – </w:t>
+              <w:t>Company2</w:t>
+            </w:r>
+            <w:r>
+              <w:t>}</w:t>
+            </w:r>
+            <w:r>
+              <w:rPr>
+                <w:rFonts w:ascii="Georgia" w:eastAsia="Georgia" w:hAnsi="Georgia" w:cs="Georgia"/>
+                <w:b/>
+                <w:sz w:val="18"/>
+                <w:szCs w:val="18"/>
+              </w:rPr>
+              <w:t xml:space="preserve"> – </w:t>
+            </w:r>
+            <w:r>
+              <w:rPr>
+                <w:rFonts w:ascii="Georgia" w:eastAsia="Georgia" w:hAnsi="Georgia" w:cs="Georgia"/>
+                <w:sz w:val="18"/>
+                <w:szCs w:val="18"/>
+              </w:rPr>
+              <w:t>{</w:t>
             </w:r>
             <w:r>
               <w:rPr>
@@ -1735,7 +2398,34 @@
                 <w:sz w:val="18"/>
                 <w:szCs w:val="18"/>
               </w:rPr>
-              <w:t xml:space="preserve">Place2 | </w:t>
+              <w:t>{</w:t>
+            </w:r>
+            <w:r>
+              <w:rPr>
+                <w:rFonts w:ascii="Georgia" w:eastAsia="Georgia" w:hAnsi="Georgia" w:cs="Georgia"/>
+                <w:sz w:val="18"/>
+                <w:szCs w:val="18"/>
+              </w:rPr>
+              <w:t>Place2</w:t>
+            </w:r>
+            <w:r>
+              <w:t>}</w:t>
+            </w:r>
+            <w:r>
+              <w:rPr>
+                <w:rFonts w:ascii="Georgia" w:eastAsia="Georgia" w:hAnsi="Georgia" w:cs="Georgia"/>
+                <w:sz w:val="18"/>
+                <w:szCs w:val="18"/>
+              </w:rPr>
+              <w:t xml:space="preserve"> | </w:t>
+            </w:r>
+            <w:r>
+              <w:rPr>
+                <w:rFonts w:ascii="Georgia" w:eastAsia="Georgia" w:hAnsi="Georgia" w:cs="Georgia"/>
+                <w:sz w:val="18"/>
+                <w:szCs w:val="18"/>
+              </w:rPr>
+              <w:t>{</w:t>
             </w:r>
             <w:r>
               <w:rPr>
@@ -1744,16 +2434,10 @@
                 <w:sz w:val="18"/>
                 <w:szCs w:val="18"/>
               </w:rPr>
-              <w:t>D</w:t>
-            </w:r>
-            <w:r>
-              <w:rPr>
-                <w:rFonts w:ascii="Georgia" w:eastAsia="Georgia" w:hAnsi="Georgia" w:cs="Georgia"/>
-                <w:i/>
-                <w:sz w:val="18"/>
-                <w:szCs w:val="18"/>
-              </w:rPr>
-              <w:t>8</w:t>
+              <w:t>D8</w:t>
+            </w:r>
+            <w:r>
+              <w:t>}</w:t>
             </w:r>
           </w:p>
         </w:tc>
@@ -1775,7 +2459,31 @@
           <w:sz w:val="18"/>
           <w:szCs w:val="18"/>
         </w:rPr>
+        <w:t>{</w:t>
+      </w:r>
+      <w:r>
+        <w:rPr>
+          <w:rFonts w:ascii="Georgia" w:eastAsia="Georgia" w:hAnsi="Georgia" w:cs="Georgia"/>
+          <w:sz w:val="18"/>
+          <w:szCs w:val="18"/>
+        </w:rPr>
         <w:t>Bullet</w:t>
+      </w:r>
+      <w:r>
+        <w:rPr>
+          <w:rFonts w:ascii="Georgia" w:eastAsia="Georgia" w:hAnsi="Georgia" w:cs="Georgia"/>
+          <w:sz w:val="18"/>
+          <w:szCs w:val="18"/>
+        </w:rPr>
+        <w:t>1</w:t>
+      </w:r>
+      <w:r>
+        <w:rPr>
+          <w:rFonts w:ascii="Georgia" w:eastAsia="Georgia" w:hAnsi="Georgia" w:cs="Georgia"/>
+          <w:sz w:val="18"/>
+          <w:szCs w:val="18"/>
+        </w:rPr>
+        <w:t>}</w:t>
       </w:r>
       <w:r>
         <w:rPr>
@@ -1802,6 +2510,14 @@
           <w:sz w:val="18"/>
           <w:szCs w:val="18"/>
         </w:rPr>
+        <w:t>{</w:t>
+      </w:r>
+      <w:r>
+        <w:rPr>
+          <w:rFonts w:ascii="Georgia" w:eastAsia="Georgia" w:hAnsi="Georgia" w:cs="Georgia"/>
+          <w:sz w:val="18"/>
+          <w:szCs w:val="18"/>
+        </w:rPr>
         <w:t>Bullet</w:t>
       </w:r>
       <w:r>
@@ -1810,10 +2526,24 @@
           <w:sz w:val="18"/>
           <w:szCs w:val="18"/>
         </w:rPr>
+        <w:t>2</w:t>
+      </w:r>
+      <w:r>
+        <w:rPr>
+          <w:rFonts w:ascii="Georgia" w:eastAsia="Georgia" w:hAnsi="Georgia" w:cs="Georgia"/>
+          <w:sz w:val="18"/>
+          <w:szCs w:val="18"/>
+        </w:rPr>
+        <w:t>}</w:t>
+      </w:r>
+      <w:r>
+        <w:rPr>
+          <w:rFonts w:ascii="Georgia" w:eastAsia="Georgia" w:hAnsi="Georgia" w:cs="Georgia"/>
+          <w:sz w:val="18"/>
+          <w:szCs w:val="18"/>
+        </w:rPr>
         <w:t xml:space="preserve"> </w:t>
       </w:r>
-      <w:bookmarkStart w:id="0" w:name="_GoBack"/>
-      <w:bookmarkEnd w:id="0"/>
     </w:p>
     <w:p>
       <w:pPr>
@@ -1835,7 +2565,7 @@
       </w:pPr>
       <w:r>
         <w:pict w14:anchorId="2A15A94C">
-          <v:rect id="_x0000_i1030" style="width:0;height:1.5pt" o:hralign="center" o:hrstd="t" o:hr="t" fillcolor="#a0a0a0" stroked="f"/>
+          <v:rect id="_x0000_i1029" style="width:0;height:1.5pt" o:hralign="center" o:hrstd="t" o:hr="t" fillcolor="#a0a0a0" stroked="f"/>
         </w:pict>
       </w:r>
     </w:p>
@@ -1880,6 +2610,14 @@
             </w:pPr>
             <w:r>
               <w:rPr>
+                <w:rFonts w:ascii="Georgia" w:eastAsia="Georgia" w:hAnsi="Georgia" w:cs="Georgia"/>
+                <w:sz w:val="18"/>
+                <w:szCs w:val="18"/>
+              </w:rPr>
+              <w:t>{</w:t>
+            </w:r>
+            <w:r>
+              <w:rPr>
                 <w:rFonts w:ascii="Georgia" w:hAnsi="Georgia"/>
                 <w:b/>
                 <w:bCs/>
@@ -1910,6 +2648,14 @@
             </w:r>
             <w:r>
               <w:rPr>
+                <w:rFonts w:ascii="Georgia" w:eastAsia="Georgia" w:hAnsi="Georgia" w:cs="Georgia"/>
+                <w:sz w:val="18"/>
+                <w:szCs w:val="18"/>
+              </w:rPr>
+              <w:t>{</w:t>
+            </w:r>
+            <w:r>
+              <w:rPr>
                 <w:rFonts w:ascii="Georgia" w:hAnsi="Georgia"/>
                 <w:i/>
                 <w:iCs/>
@@ -1918,6 +2664,14 @@
               </w:rPr>
               <w:t>Course1</w:t>
             </w:r>
+            <w:r>
+              <w:rPr>
+                <w:rFonts w:ascii="Georgia" w:eastAsia="Georgia" w:hAnsi="Georgia" w:cs="Georgia"/>
+                <w:sz w:val="18"/>
+                <w:szCs w:val="18"/>
+              </w:rPr>
+              <w:t>}</w:t>
+            </w:r>
           </w:p>
           <w:p>
             <w:pPr>
@@ -1929,6 +2683,14 @@
             </w:pPr>
             <w:r>
               <w:rPr>
+                <w:rFonts w:ascii="Georgia" w:eastAsia="Georgia" w:hAnsi="Georgia" w:cs="Georgia"/>
+                <w:sz w:val="18"/>
+                <w:szCs w:val="18"/>
+              </w:rPr>
+              <w:t>{</w:t>
+            </w:r>
+            <w:r>
+              <w:rPr>
                 <w:rFonts w:ascii="Georgia" w:hAnsi="Georgia"/>
                 <w:b/>
                 <w:bCs/>
@@ -1969,6 +2731,14 @@
             </w:r>
             <w:r>
               <w:rPr>
+                <w:rFonts w:ascii="Georgia" w:eastAsia="Georgia" w:hAnsi="Georgia" w:cs="Georgia"/>
+                <w:sz w:val="18"/>
+                <w:szCs w:val="18"/>
+              </w:rPr>
+              <w:t>{</w:t>
+            </w:r>
+            <w:r>
+              <w:rPr>
                 <w:rFonts w:ascii="Georgia" w:hAnsi="Georgia"/>
                 <w:i/>
                 <w:iCs/>
@@ -1976,6 +2746,14 @@
                 <w:szCs w:val="18"/>
               </w:rPr>
               <w:t>Course2</w:t>
+            </w:r>
+            <w:r>
+              <w:rPr>
+                <w:rFonts w:ascii="Georgia" w:eastAsia="Georgia" w:hAnsi="Georgia" w:cs="Georgia"/>
+                <w:sz w:val="18"/>
+                <w:szCs w:val="18"/>
+              </w:rPr>
+              <w:t>}</w:t>
             </w:r>
           </w:p>
           <w:p>
@@ -1984,6 +2762,14 @@
             </w:pPr>
             <w:r>
               <w:rPr>
+                <w:rFonts w:ascii="Georgia" w:eastAsia="Georgia" w:hAnsi="Georgia" w:cs="Georgia"/>
+                <w:sz w:val="18"/>
+                <w:szCs w:val="18"/>
+              </w:rPr>
+              <w:t>{</w:t>
+            </w:r>
+            <w:r>
+              <w:rPr>
                 <w:rFonts w:ascii="Georgia" w:hAnsi="Georgia"/>
                 <w:b/>
                 <w:bCs/>
@@ -2067,6 +2853,14 @@
             <w:r>
               <w:rPr>
                 <w:rFonts w:ascii="Georgia" w:eastAsia="Georgia" w:hAnsi="Georgia" w:cs="Georgia"/>
+                <w:sz w:val="18"/>
+                <w:szCs w:val="18"/>
+              </w:rPr>
+              <w:t>}</w:t>
+            </w:r>
+            <w:r>
+              <w:rPr>
+                <w:rFonts w:ascii="Georgia" w:eastAsia="Georgia" w:hAnsi="Georgia" w:cs="Georgia"/>
                 <w:i/>
                 <w:sz w:val="18"/>
                 <w:szCs w:val="18"/>
@@ -2074,6 +2868,7 @@
               </w:rPr>
               <w:t xml:space="preserve">, </w:t>
             </w:r>
+            <w:proofErr w:type="spellStart"/>
             <w:r>
               <w:rPr>
                 <w:rFonts w:ascii="Georgia" w:eastAsia="Georgia" w:hAnsi="Georgia" w:cs="Georgia"/>
@@ -2081,7 +2876,25 @@
                 <w:sz w:val="18"/>
                 <w:szCs w:val="18"/>
               </w:rPr>
-              <w:t xml:space="preserve">GradingSystem </w:t>
+              <w:t>GradingSystem</w:t>
+            </w:r>
+            <w:proofErr w:type="spellEnd"/>
+            <w:r>
+              <w:rPr>
+                <w:rFonts w:ascii="Georgia" w:eastAsia="Georgia" w:hAnsi="Georgia" w:cs="Georgia"/>
+                <w:sz w:val="18"/>
+                <w:szCs w:val="18"/>
+              </w:rPr>
+              <w:t>}</w:t>
+            </w:r>
+            <w:r>
+              <w:rPr>
+                <w:rFonts w:ascii="Georgia" w:eastAsia="Georgia" w:hAnsi="Georgia" w:cs="Georgia"/>
+                <w:i/>
+                <w:sz w:val="18"/>
+                <w:szCs w:val="18"/>
+              </w:rPr>
+              <w:t xml:space="preserve"> </w:t>
             </w:r>
             <w:r>
               <w:rPr>
@@ -2098,6 +2911,14 @@
                 <w:szCs w:val="18"/>
               </w:rPr>
               <w:t>Grades</w:t>
+            </w:r>
+            <w:r>
+              <w:rPr>
+                <w:rFonts w:ascii="Georgia" w:eastAsia="Georgia" w:hAnsi="Georgia" w:cs="Georgia"/>
+                <w:sz w:val="18"/>
+                <w:szCs w:val="18"/>
+              </w:rPr>
+              <w:t>}</w:t>
             </w:r>
             <w:r>
               <w:rPr>
@@ -2134,11 +2955,22 @@
             <w:r>
               <w:rPr>
                 <w:rFonts w:ascii="Georgia" w:eastAsia="Georgia" w:hAnsi="Georgia" w:cs="Georgia"/>
+                <w:sz w:val="18"/>
+                <w:szCs w:val="18"/>
+              </w:rPr>
+              <w:t>{</w:t>
+            </w:r>
+            <w:r>
+              <w:rPr>
+                <w:rFonts w:ascii="Georgia" w:eastAsia="Georgia" w:hAnsi="Georgia" w:cs="Georgia"/>
                 <w:i/>
                 <w:sz w:val="18"/>
                 <w:szCs w:val="18"/>
               </w:rPr>
               <w:t>EduStatus1</w:t>
+            </w:r>
+            <w:r>
+              <w:t>}</w:t>
             </w:r>
           </w:p>
           <w:p>
@@ -2156,11 +2988,22 @@
             <w:r>
               <w:rPr>
                 <w:rFonts w:ascii="Georgia" w:eastAsia="Georgia" w:hAnsi="Georgia" w:cs="Georgia"/>
+                <w:sz w:val="18"/>
+                <w:szCs w:val="18"/>
+              </w:rPr>
+              <w:t>{</w:t>
+            </w:r>
+            <w:r>
+              <w:rPr>
+                <w:rFonts w:ascii="Georgia" w:eastAsia="Georgia" w:hAnsi="Georgia" w:cs="Georgia"/>
                 <w:i/>
                 <w:sz w:val="18"/>
                 <w:szCs w:val="18"/>
               </w:rPr>
               <w:t>EduStatus1</w:t>
+            </w:r>
+            <w:r>
+              <w:t>}</w:t>
             </w:r>
           </w:p>
           <w:p>
@@ -2178,11 +3021,22 @@
             <w:r>
               <w:rPr>
                 <w:rFonts w:ascii="Georgia" w:eastAsia="Georgia" w:hAnsi="Georgia" w:cs="Georgia"/>
+                <w:sz w:val="18"/>
+                <w:szCs w:val="18"/>
+              </w:rPr>
+              <w:t>{</w:t>
+            </w:r>
+            <w:r>
+              <w:rPr>
+                <w:rFonts w:ascii="Georgia" w:eastAsia="Georgia" w:hAnsi="Georgia" w:cs="Georgia"/>
                 <w:i/>
                 <w:sz w:val="18"/>
                 <w:szCs w:val="18"/>
               </w:rPr>
               <w:t>EduStatus1</w:t>
+            </w:r>
+            <w:r>
+              <w:t>}</w:t>
             </w:r>
           </w:p>
         </w:tc>
@@ -2208,14 +3062,14 @@
       </w:pPr>
       <w:r>
         <w:pict w14:anchorId="1C0C9B1C">
-          <v:rect id="_x0000_i1031" style="width:0;height:1.5pt" o:hralign="center" o:hrstd="t" o:hr="t" fillcolor="#a0a0a0" stroked="f"/>
+          <v:rect id="_x0000_i1030" style="width:0;height:1.5pt" o:hralign="center" o:hrstd="t" o:hr="t" fillcolor="#a0a0a0" stroked="f"/>
         </w:pict>
       </w:r>
     </w:p>
     <w:tbl>
       <w:tblPr>
         <w:tblStyle w:val="aa"/>
-        <w:tblW w:w="10904" w:type="dxa"/>
+        <w:tblW w:w="10909" w:type="dxa"/>
         <w:tblBorders>
           <w:top w:val="single" w:sz="8" w:space="0" w:color="FFFFFF"/>
           <w:left w:val="single" w:sz="8" w:space="0" w:color="FFFFFF"/>
@@ -2229,7 +3083,7 @@
       </w:tblPr>
       <w:tblGrid>
         <w:gridCol w:w="7843"/>
-        <w:gridCol w:w="3061"/>
+        <w:gridCol w:w="3066"/>
       </w:tblGrid>
       <w:tr>
         <w:trPr>
@@ -2267,7 +3121,23 @@
                 <w:sz w:val="18"/>
                 <w:szCs w:val="18"/>
               </w:rPr>
+              <w:t>{</w:t>
+            </w:r>
+            <w:r>
+              <w:rPr>
+                <w:rFonts w:ascii="Georgia" w:eastAsia="Georgia" w:hAnsi="Georgia" w:cs="Georgia"/>
+                <w:sz w:val="18"/>
+                <w:szCs w:val="18"/>
+              </w:rPr>
               <w:t>Award1</w:t>
+            </w:r>
+            <w:r>
+              <w:rPr>
+                <w:rFonts w:ascii="Georgia" w:eastAsia="Georgia" w:hAnsi="Georgia" w:cs="Georgia"/>
+                <w:sz w:val="18"/>
+                <w:szCs w:val="18"/>
+              </w:rPr>
+              <w:t>}</w:t>
             </w:r>
           </w:p>
           <w:p>
@@ -2285,7 +3155,7 @@
         </w:tc>
         <w:tc>
           <w:tcPr>
-            <w:tcW w:w="3061" w:type="dxa"/>
+            <w:tcW w:w="3066" w:type="dxa"/>
             <w:tcMar>
               <w:top w:w="100" w:type="dxa"/>
               <w:left w:w="100" w:type="dxa"/>
@@ -2302,11 +3172,22 @@
             <w:r>
               <w:rPr>
                 <w:rFonts w:ascii="Georgia" w:eastAsia="Georgia" w:hAnsi="Georgia" w:cs="Georgia"/>
+                <w:sz w:val="18"/>
+                <w:szCs w:val="18"/>
+              </w:rPr>
+              <w:t>{</w:t>
+            </w:r>
+            <w:r>
+              <w:rPr>
+                <w:rFonts w:ascii="Georgia" w:eastAsia="Georgia" w:hAnsi="Georgia" w:cs="Georgia"/>
                 <w:i/>
                 <w:sz w:val="18"/>
                 <w:szCs w:val="18"/>
               </w:rPr>
               <w:t>D9</w:t>
+            </w:r>
+            <w:r>
+              <w:t>}</w:t>
             </w:r>
           </w:p>
         </w:tc>
@@ -4186,7 +5067,7 @@
 </file>
 
 <file path=customXml/itemProps1.xml><?xml version="1.0" encoding="utf-8"?>
-<ds:datastoreItem xmlns:ds="http://schemas.openxmlformats.org/officeDocument/2006/customXml" ds:itemID="{96C5E52B-462B-4B43-81EB-5985768A39F2}">
+<ds:datastoreItem xmlns:ds="http://schemas.openxmlformats.org/officeDocument/2006/customXml" ds:itemID="{55BBBEBB-DB3B-3740-9455-D32FCDBBFD06}">
   <ds:schemaRefs>
     <ds:schemaRef ds:uri="http://schemas.openxmlformats.org/officeDocument/2006/bibliography"/>
   </ds:schemaRefs>

</xml_diff>